<commit_message>
New translations email 2-1 [template] partner email – reminder to rsvp.docx (Spanish)
</commit_message>
<xml_diff>
--- a/public/email/crowdin/translations/es/Email 2-1 [TEMPLATE] Partner email – reminder to RSVP.docx
+++ b/public/email/crowdin/translations/es/Email 2-1 [TEMPLATE] Partner email – reminder to RSVP.docx
@@ -16,14 +16,14 @@
             <w:color w:val="1155cc"/>
             <w:u w:val="single"/>
           </w:rPr>
-          <w:t>English</w:t>
+          <w:t>Inglés</w:t>
         </w:r>
       </w:hyperlink>
       <w:r>
         <w:rPr>
           <w:color w:val="ff0000"/>
         </w:rPr>
-        <w:t xml:space="preserve"> / Portuguese / French / Thai / Vietnamese / Spanish</w:t>
+        <w:t xml:space="preserve"> / Portugués / Francés / Tailandés / Vietnamita / Español</w:t>
       </w:r>
     </w:p>
     <w:p>
@@ -45,7 +45,7 @@
         <w:pStyle w:val="P68B1DB1-Normal2"/>
       </w:pPr>
       <w:r>
-        <w:t>English</w:t>
+        <w:t>Inglés</w:t>
       </w:r>
     </w:p>
     <w:p/>
@@ -93,7 +93,7 @@
               <w:rPr>
                 <w:b w:val="1"/>
               </w:rPr>
-              <w:t>Brief</w:t>
+              <w:t>Breve</w:t>
             </w:r>
             <w:r>
               <w:t>:</w:t>
@@ -105,7 +105,7 @@
               <w:spacing w:line="240" w:lineRule="auto"/>
             </w:pPr>
             <w:r>
-              <w:t xml:space="preserve">An email to partners in the target country who haven’t RSVPed to remind them to send the RSVP. It will be sent via customer.io</w:t>
+              <w:t xml:space="preserve">Un correo electrónico a los socios del país objetivo que no hayan confirmado su asistencia para recordarles que envíen la confirmación de asistencia. Se enviará a través de customer.io</w:t>
             </w:r>
           </w:p>
           <w:p>
@@ -123,7 +123,7 @@
               <w:rPr>
                 <w:b w:val="1"/>
               </w:rPr>
-              <w:t xml:space="preserve">Target audience</w:t>
+              <w:t xml:space="preserve">Público objetivo</w:t>
             </w:r>
             <w:r>
               <w:t>:</w:t>
@@ -135,7 +135,7 @@
               <w:spacing w:line="240" w:lineRule="auto"/>
             </w:pPr>
             <w:r>
-              <w:t xml:space="preserve">Invited partners who haven’t RSVPed yet</w:t>
+              <w:t xml:space="preserve">Socios invitados que aún no han confirmado su asistencia</w:t>
             </w:r>
           </w:p>
         </w:tc>
@@ -147,10 +147,10 @@
         <w:rPr>
           <w:b w:val="1"/>
         </w:rPr>
-        <w:t xml:space="preserve">Subject line</w:t>
-      </w:r>
-      <w:r>
-        <w:t xml:space="preserve">: Reminder: RSVP for </w:t>
+        <w:t xml:space="preserve">Línea de asunto</w:t>
+      </w:r>
+      <w:r>
+        <w:t xml:space="preserve">: Recordatorio: RSVP para </w:t>
       </w:r>
       <w:r>
         <w:rPr>
@@ -174,13 +174,13 @@
         <w:pStyle w:val="P68B1DB1-Normal3"/>
       </w:pPr>
       <w:r>
-        <w:t xml:space="preserve">Don’t delay! Book your spot today!</w:t>
-      </w:r>
-    </w:p>
-    <w:p/>
-    <w:p>
-      <w:r>
-        <w:t xml:space="preserve">Hi </w:t>
+        <w:t xml:space="preserve">¡No te demores! ¡Reserva tu lugar hoy mismo!</w:t>
+      </w:r>
+    </w:p>
+    <w:p/>
+    <w:p>
+      <w:r>
+        <w:t xml:space="preserve">Hola </w:t>
       </w:r>
       <w:r>
         <w:rPr>
@@ -199,7 +199,7 @@
       </w:pPr>
       <w:commentRangeStart w:id="0"/>
       <w:r>
-        <w:t xml:space="preserve">We hope you’re as excited as us for the </w:t>
+        <w:t xml:space="preserve">¡Esperamos que estés tan emocionado como nosotros por el </w:t>
       </w:r>
       <w:r>
         <w:rPr>
@@ -208,7 +208,7 @@
         <w:t xml:space="preserve">[EVENT NAME]</w:t>
       </w:r>
       <w:r>
-        <w:t xml:space="preserve">, happening on </w:t>
+        <w:t xml:space="preserve">, que tendrá lugar el </w:t>
       </w:r>
       <w:r>
         <w:rPr>
@@ -225,7 +225,7 @@
         <w:spacing w:after="200" w:lineRule="auto"/>
       </w:pPr>
       <w:r>
-        <w:t xml:space="preserve">We hope you’re as excited as us for the </w:t>
+        <w:t xml:space="preserve">¡Esperamos que esté tan emocionado como nosotros por el </w:t>
       </w:r>
       <w:r>
         <w:rPr>
@@ -234,7 +234,7 @@
         <w:t xml:space="preserve">[EVENT NAME]</w:t>
       </w:r>
       <w:r>
-        <w:t xml:space="preserve">, happening from </w:t>
+        <w:t xml:space="preserve">, que tendrá lugar del </w:t>
       </w:r>
       <w:r>
         <w:rPr>
@@ -243,7 +243,7 @@
         <w:t xml:space="preserve">[DD Mmm YYYY]</w:t>
       </w:r>
       <w:r>
-        <w:t xml:space="preserve"> to </w:t>
+        <w:t xml:space="preserve"> al </w:t>
       </w:r>
       <w:r>
         <w:rPr>
@@ -264,7 +264,7 @@
         <w:spacing w:after="200" w:lineRule="auto"/>
       </w:pPr>
       <w:r>
-        <w:t xml:space="preserve">Confirm your attendance for this highly-anticipated event by [</w:t>
+        <w:t xml:space="preserve">Confirma tu asistencia a este evento tan esperado antes del [</w:t>
       </w:r>
       <w:r>
         <w:rPr>
@@ -275,7 +275,7 @@
         <w:t xml:space="preserve">DD Mmm YYYY</w:t>
       </w:r>
       <w:r>
-        <w:t xml:space="preserve">] as spots are limited and on a first-come, first-served basis.</w:t>
+        <w:t xml:space="preserve">], ya que las plazas son limitadas y por orden de llegada.</w:t>
       </w:r>
     </w:p>
     <w:tbl>
@@ -325,7 +325,7 @@
               <w:pStyle w:val="P68B1DB1-Normal4"/>
             </w:pPr>
             <w:r>
-              <w:t xml:space="preserve">RVSP now</w:t>
+              <w:t xml:space="preserve">RVSP ahora</w:t>
             </w:r>
           </w:p>
         </w:tc>
@@ -338,7 +338,7 @@
       </w:pPr>
       <w:commentRangeStart w:id="1"/>
       <w:r>
-        <w:t xml:space="preserve">If you have any questions, please contact us via </w:t>
+        <w:t xml:space="preserve">Si tienes alguna pregunta, entra en contacto con nosotros por </w:t>
       </w:r>
       <w:hyperlink r:id="rId7">
         <w:r>
@@ -350,7 +350,7 @@
         </w:r>
       </w:hyperlink>
       <w:r>
-        <w:t xml:space="preserve"> or </w:t>
+        <w:t xml:space="preserve"> o </w:t>
       </w:r>
       <w:hyperlink r:id="rId8">
         <w:r>
@@ -370,7 +370,7 @@
         <w:spacing w:after="200" w:lineRule="auto"/>
       </w:pPr>
       <w:r>
-        <w:t xml:space="preserve">If you have any questions, please contact your country manager, </w:t>
+        <w:t xml:space="preserve">Si tienes alguna pregunta, entra en contacto con el gestor de tu país </w:t>
       </w:r>
       <w:r>
         <w:rPr>
@@ -379,7 +379,7 @@
         <w:t>[NAME]</w:t>
       </w:r>
       <w:r>
-        <w:t xml:space="preserve">, at </w:t>
+        <w:t xml:space="preserve">, en </w:t>
       </w:r>
       <w:r>
         <w:rPr>
@@ -388,7 +388,7 @@
         <w:t xml:space="preserve">[EMAIL ADDRESS]</w:t>
       </w:r>
       <w:r>
-        <w:t xml:space="preserve"> or </w:t>
+        <w:t xml:space="preserve"> o </w:t>
       </w:r>
       <w:r>
         <w:rPr>
@@ -409,7 +409,7 @@
         <w:spacing w:after="200" w:lineRule="auto"/>
       </w:pPr>
       <w:r>
-        <w:t xml:space="preserve">We look forward to seeing you at </w:t>
+        <w:t xml:space="preserve">¡Esperamos verte en </w:t>
       </w:r>
       <w:r>
         <w:rPr>
@@ -436,7 +436,7 @@
         <w:spacing w:after="200" w:lineRule="auto"/>
       </w:pPr>
       <w:r>
-        <w:t xml:space="preserve">We look forward to seeing you at [EVENT NAME]! </w:t>
+        <w:t xml:space="preserve">¡Esperamos verte en [EVENT NAME]! </w:t>
       </w:r>
     </w:p>
     <w:p>
@@ -454,7 +454,7 @@
       </w:pPr>
       <w:commentRangeStart w:id="2"/>
       <w:r>
-        <w:t xml:space="preserve">If you have any questions, please contact your country manager:</w:t>
+        <w:t xml:space="preserve">Si tienes alguna pregunta, entra en contacto con el gestor de tu país:</w:t>
       </w:r>
     </w:p>
     <w:p>
@@ -485,7 +485,7 @@
       </w:pPr>
       <w:commentRangeStart w:id="3"/>
       <w:r>
-        <w:t xml:space="preserve">If you have any questions, please contact us via:</w:t>
+        <w:t xml:space="preserve">Si tienes alguna pregunta, entra en contacto con nosotros vía:</w:t>
       </w:r>
     </w:p>
     <w:p>
@@ -575,7 +575,7 @@
         <w:pStyle w:val="P68B1DB1-Normal5"/>
       </w:pPr>
       <w:r>
-        <w:t xml:space="preserve">choose the first one if it's a one-day event</w:t>
+        <w:t xml:space="preserve">elija el primero si se trata de un evento de un solo día</w:t>
       </w:r>
     </w:p>
     <w:p>
@@ -643,7 +643,7 @@
         <w:pStyle w:val="P68B1DB1-Normal5"/>
       </w:pPr>
       <w:r>
-        <w:t xml:space="preserve">choose the second one if it's a multi-day event</w:t>
+        <w:t xml:space="preserve">elige el segundo si es un evento de varios días</w:t>
       </w:r>
     </w:p>
   </w:comment>
@@ -681,7 +681,7 @@
         <w:pStyle w:val="P68B1DB1-Normal5"/>
       </w:pPr>
       <w:r>
-        <w:t xml:space="preserve">Choose either one</w:t>
+        <w:t xml:space="preserve">Elija uno de los dos</w:t>
       </w:r>
     </w:p>
   </w:comment>
@@ -719,7 +719,7 @@
         <w:pStyle w:val="P68B1DB1-Normal5"/>
       </w:pPr>
       <w:r>
-        <w:t xml:space="preserve">Choose either one</w:t>
+        <w:t xml:space="preserve">Elija uno de los dos</w:t>
       </w:r>
     </w:p>
   </w:comment>
@@ -757,7 +757,7 @@
         <w:pStyle w:val="P68B1DB1-Normal5"/>
       </w:pPr>
       <w:r>
-        <w:t xml:space="preserve">Choose either one</w:t>
+        <w:t xml:space="preserve">Elija uno de los dos</w:t>
       </w:r>
     </w:p>
   </w:comment>

</xml_diff>